<commit_message>
- sr addition of PID and fix of numbering for AT
</commit_message>
<xml_diff>
--- a/docproject/official_ahns/AHNS-2010-SY-SR-001.docx
+++ b/docproject/official_ahns/AHNS-2010-SY-SR-001.docx
@@ -3204,6 +3204,9 @@
             <w:pPr>
               <w:pStyle w:val="BodyText"/>
             </w:pPr>
+            <w:r>
+              <w:t>PID</w:t>
+            </w:r>
           </w:p>
         </w:tc>
         <w:tc>
@@ -3214,6 +3217,9 @@
             <w:pPr>
               <w:pStyle w:val="BodyText"/>
             </w:pPr>
+            <w:r>
+              <w:t>Proportional, Integral and Derivative Control</w:t>
+            </w:r>
           </w:p>
         </w:tc>
       </w:tr>
@@ -4203,6 +4209,49 @@
           </w:p>
         </w:tc>
       </w:tr>
+      <w:tr>
+        <w:tc>
+          <w:tcPr>
+            <w:tcW w:w="1563" w:type="dxa"/>
+          </w:tcPr>
+          <w:p>
+            <w:pPr>
+              <w:pStyle w:val="BodyText"/>
+              <w:jc w:val="center"/>
+            </w:pPr>
+            <w:r>
+              <w:t>SR-B-10</w:t>
+            </w:r>
+          </w:p>
+        </w:tc>
+        <w:tc>
+          <w:tcPr>
+            <w:tcW w:w="4671" w:type="dxa"/>
+          </w:tcPr>
+          <w:p>
+            <w:pPr>
+              <w:spacing w:line="360" w:lineRule="auto"/>
+            </w:pPr>
+            <w:r>
+              <w:t>The autopilot control methodology shall be based on cascaded PID control loops.</w:t>
+            </w:r>
+          </w:p>
+        </w:tc>
+        <w:tc>
+          <w:tcPr>
+            <w:tcW w:w="1510" w:type="dxa"/>
+          </w:tcPr>
+          <w:p>
+            <w:pPr>
+              <w:pStyle w:val="BodyText"/>
+              <w:jc w:val="center"/>
+            </w:pPr>
+            <w:r>
+              <w:t>AT-10</w:t>
+            </w:r>
+          </w:p>
+        </w:tc>
+      </w:tr>
     </w:tbl>
     <w:p>
       <w:pPr>
@@ -4368,7 +4417,10 @@
               <w:jc w:val="center"/>
             </w:pPr>
             <w:r>
-              <w:t>AT-09</w:t>
+              <w:t>AT-</w:t>
+            </w:r>
+            <w:r>
+              <w:t>11</w:t>
             </w:r>
           </w:p>
         </w:tc>
@@ -4411,7 +4463,10 @@
               <w:jc w:val="center"/>
             </w:pPr>
             <w:r>
-              <w:t>AT-10</w:t>
+              <w:t>AT-</w:t>
+            </w:r>
+            <w:r>
+              <w:t>12</w:t>
             </w:r>
           </w:p>
         </w:tc>
@@ -4454,7 +4509,10 @@
               <w:jc w:val="center"/>
             </w:pPr>
             <w:r>
-              <w:t>AT-11</w:t>
+              <w:t>AT-1</w:t>
+            </w:r>
+            <w:r>
+              <w:t>3</w:t>
             </w:r>
           </w:p>
         </w:tc>
@@ -4497,7 +4555,10 @@
               <w:jc w:val="center"/>
             </w:pPr>
             <w:r>
-              <w:t>AT-12</w:t>
+              <w:t>AT-1</w:t>
+            </w:r>
+            <w:r>
+              <w:t>4</w:t>
             </w:r>
           </w:p>
         </w:tc>
@@ -4513,6 +4574,7 @@
               <w:jc w:val="center"/>
             </w:pPr>
             <w:r>
+              <w:lastRenderedPageBreak/>
               <w:t>SR-D-05</w:t>
             </w:r>
           </w:p>
@@ -4526,11 +4588,7 @@
               <w:spacing w:line="360" w:lineRule="auto"/>
             </w:pPr>
             <w:r>
-              <w:t xml:space="preserve">The airborne system shall receive and process measurement data from the state estimation </w:t>
-            </w:r>
-            <w:r>
-              <w:lastRenderedPageBreak/>
-              <w:t>and localisation sensors; supporting IMU, Camera, IR, Ultrasonic and Magnetic compass devices.</w:t>
+              <w:t>The airborne system shall receive and process measurement data from the state estimation and localisation sensors; supporting IMU, Camera, IR, Ultrasonic and Magnetic compass devices.</w:t>
             </w:r>
           </w:p>
         </w:tc>
@@ -4544,8 +4602,10 @@
               <w:jc w:val="center"/>
             </w:pPr>
             <w:r>
-              <w:lastRenderedPageBreak/>
-              <w:t>AT-13</w:t>
+              <w:t>AT-1</w:t>
+            </w:r>
+            <w:r>
+              <w:t>5</w:t>
             </w:r>
           </w:p>
         </w:tc>
@@ -4561,7 +4621,6 @@
               <w:jc w:val="center"/>
             </w:pPr>
             <w:r>
-              <w:lastRenderedPageBreak/>
               <w:t>SR-D-06</w:t>
             </w:r>
           </w:p>
@@ -4589,7 +4648,10 @@
               <w:jc w:val="center"/>
             </w:pPr>
             <w:r>
-              <w:t>AT-14</w:t>
+              <w:t>AT-1</w:t>
+            </w:r>
+            <w:r>
+              <w:t>6</w:t>
             </w:r>
           </w:p>
         </w:tc>
@@ -4632,7 +4694,10 @@
               <w:jc w:val="center"/>
             </w:pPr>
             <w:r>
-              <w:t>AT-15</w:t>
+              <w:t>AT-1</w:t>
+            </w:r>
+            <w:r>
+              <w:t>7</w:t>
             </w:r>
           </w:p>
         </w:tc>
@@ -4680,7 +4745,10 @@
               <w:jc w:val="center"/>
             </w:pPr>
             <w:r>
-              <w:t>AT-16</w:t>
+              <w:t>AT-1</w:t>
+            </w:r>
+            <w:r>
+              <w:t>8</w:t>
             </w:r>
           </w:p>
         </w:tc>
@@ -4728,7 +4796,10 @@
               <w:jc w:val="center"/>
             </w:pPr>
             <w:r>
-              <w:t>AT-17</w:t>
+              <w:t>AT-1</w:t>
+            </w:r>
+            <w:r>
+              <w:t>9</w:t>
             </w:r>
           </w:p>
         </w:tc>
@@ -4771,7 +4842,10 @@
               <w:jc w:val="center"/>
             </w:pPr>
             <w:r>
-              <w:t>AT-18</w:t>
+              <w:t>AT-</w:t>
+            </w:r>
+            <w:r>
+              <w:t>20</w:t>
             </w:r>
           </w:p>
         </w:tc>
@@ -5103,7 +5177,13 @@
               <w:spacing w:line="360" w:lineRule="auto"/>
             </w:pPr>
             <w:r>
-              <w:t>Cross reference the recorded logs to ensure that the altitude estimation are correct.</w:t>
+              <w:t xml:space="preserve">Cross reference the recorded logs to ensure that the altitude estimation </w:t>
+            </w:r>
+            <w:r>
+              <w:t>is</w:t>
+            </w:r>
+            <w:r>
+              <w:t xml:space="preserve"> correct.</w:t>
             </w:r>
           </w:p>
         </w:tc>
@@ -5324,7 +5404,7 @@
               <w:spacing w:line="360" w:lineRule="auto"/>
             </w:pPr>
             <w:r>
-              <w:t>The platform will have 400 grams of weight attached, while keeping the CoG in the centre of the airframe, and tested to see if it can lift off the ground. All basic and advance manoeuvres will be tested to ensure that full control is achieved.</w:t>
+              <w:t>The control implementation will be reviewed to ensure PID control is implemented and includes saturation, rate limiters, anti-windup considerations as required.</w:t>
             </w:r>
           </w:p>
         </w:tc>
@@ -5339,7 +5419,10 @@
               <w:jc w:val="center"/>
             </w:pPr>
             <w:r>
-              <w:t>AT-11</w:t>
+              <w:t>AT-1</w:t>
+            </w:r>
+            <w:r>
+              <w:t>1</w:t>
             </w:r>
           </w:p>
         </w:tc>
@@ -5366,7 +5449,7 @@
               <w:spacing w:line="360" w:lineRule="auto"/>
             </w:pPr>
             <w:r>
-              <w:t>The platform will receive movement commands to move in a direction and speed. The platform must move as desired while in stable flight.</w:t>
+              <w:t>The platform will have 400 grams of weight attached, while keeping the CoG in the centre of the airframe, and tested to see if it can lift off the ground. All basic and advance manoeuvres will be tested to ensure that full control is achieved.</w:t>
             </w:r>
           </w:p>
         </w:tc>
@@ -5395,7 +5478,7 @@
               <w:jc w:val="center"/>
             </w:pPr>
             <w:r>
-              <w:t>Testing Log Data</w:t>
+              <w:t>Inspection</w:t>
             </w:r>
           </w:p>
         </w:tc>
@@ -5408,13 +5491,7 @@
               <w:spacing w:line="360" w:lineRule="auto"/>
             </w:pPr>
             <w:r>
-              <w:t xml:space="preserve">The platform will receive a command to station keep at a fixed co-ordinate for one minute. The telemetry data received at the GCS will be analysed to ensure that it did not move outside a 1 meter </w:t>
-            </w:r>
-            <w:r>
-              <w:t>cubed volume of the</w:t>
-            </w:r>
-            <w:r>
-              <w:t xml:space="preserve"> desired position.</w:t>
+              <w:t>The maintenance log will be checked to ensure airframe flight time, battery cycles and aircraft repairs are reported on for the hours of operation associated with 2010 activities.</w:t>
             </w:r>
           </w:p>
         </w:tc>
@@ -5429,7 +5506,10 @@
               <w:jc w:val="center"/>
             </w:pPr>
             <w:r>
-              <w:t>AT-13</w:t>
+              <w:t>AT-1</w:t>
+            </w:r>
+            <w:r>
+              <w:t>3</w:t>
             </w:r>
           </w:p>
         </w:tc>
@@ -5443,7 +5523,7 @@
               <w:jc w:val="center"/>
             </w:pPr>
             <w:r>
-              <w:t>Testing Log Data</w:t>
+              <w:t>Inspection</w:t>
             </w:r>
           </w:p>
         </w:tc>
@@ -5456,7 +5536,7 @@
               <w:spacing w:line="360" w:lineRule="auto"/>
             </w:pPr>
             <w:r>
-              <w:t>After a flight test while the state estimation and localisation sensors are operating, the onboard computer will be queried to see in the information was received.</w:t>
+              <w:t>The platform will receive movement commands to move in a direction and speed. The platform must move as desired while in stable flight.</w:t>
             </w:r>
           </w:p>
         </w:tc>
@@ -5471,7 +5551,10 @@
               <w:jc w:val="center"/>
             </w:pPr>
             <w:r>
-              <w:t>AT-14</w:t>
+              <w:t>AT-1</w:t>
+            </w:r>
+            <w:r>
+              <w:t>4</w:t>
             </w:r>
           </w:p>
         </w:tc>
@@ -5485,29 +5568,30 @@
               <w:jc w:val="center"/>
             </w:pPr>
             <w:r>
-              <w:t xml:space="preserve">Testing Log </w:t>
+              <w:t>Testing Log Data</w:t>
+            </w:r>
+          </w:p>
+        </w:tc>
+        <w:tc>
+          <w:tcPr>
+            <w:tcW w:w="4785" w:type="dxa"/>
+          </w:tcPr>
+          <w:p>
+            <w:pPr>
+              <w:spacing w:line="360" w:lineRule="auto"/>
+            </w:pPr>
+            <w:r>
+              <w:t xml:space="preserve">The platform will receive a command to station keep at a fixed co-ordinate for one minute. The </w:t>
             </w:r>
             <w:r>
               <w:lastRenderedPageBreak/>
-              <w:t>Data</w:t>
-            </w:r>
-          </w:p>
-        </w:tc>
-        <w:tc>
-          <w:tcPr>
-            <w:tcW w:w="4785" w:type="dxa"/>
-          </w:tcPr>
-          <w:p>
-            <w:pPr>
-              <w:spacing w:line="360" w:lineRule="auto"/>
-            </w:pPr>
-            <w:r>
-              <w:lastRenderedPageBreak/>
-              <w:t xml:space="preserve">After a flight test while the system health </w:t>
-            </w:r>
-            <w:r>
-              <w:lastRenderedPageBreak/>
-              <w:t>monitoring information are operating, the onboard computer will be queried to see in the information was received.</w:t>
+              <w:t xml:space="preserve">telemetry data received at the GCS will be analysed to ensure that it did not move outside a 1 meter </w:t>
+            </w:r>
+            <w:r>
+              <w:t>cubed volume of the</w:t>
+            </w:r>
+            <w:r>
+              <w:t xml:space="preserve"> desired position.</w:t>
             </w:r>
           </w:p>
         </w:tc>
@@ -5523,7 +5607,10 @@
             </w:pPr>
             <w:r>
               <w:lastRenderedPageBreak/>
-              <w:t>AT-15</w:t>
+              <w:t>AT-1</w:t>
+            </w:r>
+            <w:r>
+              <w:t>5</w:t>
             </w:r>
           </w:p>
         </w:tc>
@@ -5550,7 +5637,7 @@
               <w:spacing w:line="360" w:lineRule="auto"/>
             </w:pPr>
             <w:r>
-              <w:t>After a flight test while the platform is transmitting information to the GCS, the log data will be analysed to ensure that all actuator inputs are received.</w:t>
+              <w:t>After a flight test while the state estimation and localisation sensors are operating, the onboard computer will be queried to see in the information was received.</w:t>
             </w:r>
           </w:p>
         </w:tc>
@@ -5565,7 +5652,10 @@
               <w:jc w:val="center"/>
             </w:pPr>
             <w:r>
-              <w:t>AT-16</w:t>
+              <w:t>AT-1</w:t>
+            </w:r>
+            <w:r>
+              <w:t>6</w:t>
             </w:r>
           </w:p>
         </w:tc>
@@ -5592,7 +5682,7 @@
               <w:spacing w:line="360" w:lineRule="auto"/>
             </w:pPr>
             <w:r>
-              <w:t>After a flight test while the platform is transmitting information to the GCS, the log data will be analysed to ensure that the telemetry and uplink data communications are received.</w:t>
+              <w:t>After a flight test while the system health monitoring information are operating, the onboard computer will be queried to see in the information was received.</w:t>
             </w:r>
           </w:p>
         </w:tc>
@@ -5607,7 +5697,10 @@
               <w:jc w:val="center"/>
             </w:pPr>
             <w:r>
-              <w:t>AT-17</w:t>
+              <w:t>AT-1</w:t>
+            </w:r>
+            <w:r>
+              <w:t>7</w:t>
             </w:r>
           </w:p>
         </w:tc>
@@ -5621,7 +5714,7 @@
               <w:jc w:val="center"/>
             </w:pPr>
             <w:r>
-              <w:t>Inspection</w:t>
+              <w:t>Testing Log Data</w:t>
             </w:r>
           </w:p>
         </w:tc>
@@ -5634,7 +5727,7 @@
               <w:spacing w:line="360" w:lineRule="auto"/>
             </w:pPr>
             <w:r>
-              <w:t>During the flight test, the transmitted aircraft state data and control inputs will be inspected on the GSC for accuracy.</w:t>
+              <w:t>After a flight test while the platform is transmitting information to the GCS, the log data will be analysed to ensure that all actuator inputs are received.</w:t>
             </w:r>
           </w:p>
         </w:tc>
@@ -5649,7 +5742,100 @@
               <w:jc w:val="center"/>
             </w:pPr>
             <w:r>
-              <w:t>AT-18</w:t>
+              <w:t>AT-1</w:t>
+            </w:r>
+            <w:r>
+              <w:t>8</w:t>
+            </w:r>
+          </w:p>
+        </w:tc>
+        <w:tc>
+          <w:tcPr>
+            <w:tcW w:w="1563" w:type="dxa"/>
+          </w:tcPr>
+          <w:p>
+            <w:pPr>
+              <w:spacing w:line="360" w:lineRule="auto"/>
+              <w:jc w:val="center"/>
+            </w:pPr>
+            <w:r>
+              <w:t>Testing Log Data</w:t>
+            </w:r>
+          </w:p>
+        </w:tc>
+        <w:tc>
+          <w:tcPr>
+            <w:tcW w:w="4785" w:type="dxa"/>
+          </w:tcPr>
+          <w:p>
+            <w:pPr>
+              <w:spacing w:line="360" w:lineRule="auto"/>
+            </w:pPr>
+            <w:r>
+              <w:t>After a flight test while the platform is transmitting information to the GCS, the log data will be analysed to ensure that the telemetry and uplink data communications are received.</w:t>
+            </w:r>
+          </w:p>
+        </w:tc>
+      </w:tr>
+      <w:tr>
+        <w:tc>
+          <w:tcPr>
+            <w:tcW w:w="1563" w:type="dxa"/>
+          </w:tcPr>
+          <w:p>
+            <w:pPr>
+              <w:jc w:val="center"/>
+            </w:pPr>
+            <w:r>
+              <w:t>AT-1</w:t>
+            </w:r>
+            <w:r>
+              <w:t>9</w:t>
+            </w:r>
+          </w:p>
+        </w:tc>
+        <w:tc>
+          <w:tcPr>
+            <w:tcW w:w="1563" w:type="dxa"/>
+          </w:tcPr>
+          <w:p>
+            <w:pPr>
+              <w:spacing w:line="360" w:lineRule="auto"/>
+              <w:jc w:val="center"/>
+            </w:pPr>
+            <w:r>
+              <w:t>Inspection</w:t>
+            </w:r>
+          </w:p>
+        </w:tc>
+        <w:tc>
+          <w:tcPr>
+            <w:tcW w:w="4785" w:type="dxa"/>
+          </w:tcPr>
+          <w:p>
+            <w:pPr>
+              <w:spacing w:line="360" w:lineRule="auto"/>
+            </w:pPr>
+            <w:r>
+              <w:t>During the flight test, the transmitted aircraft state data and control inputs will be inspected on the GSC for accuracy.</w:t>
+            </w:r>
+          </w:p>
+        </w:tc>
+      </w:tr>
+      <w:tr>
+        <w:tc>
+          <w:tcPr>
+            <w:tcW w:w="1563" w:type="dxa"/>
+          </w:tcPr>
+          <w:p>
+            <w:pPr>
+              <w:jc w:val="center"/>
+            </w:pPr>
+            <w:r>
+              <w:t>AT-</w:t>
+            </w:r>
+            <w:r>
+              <w:t>20</w:t>
             </w:r>
           </w:p>
         </w:tc>
@@ -5690,7 +5876,7 @@
       <w:bookmarkStart w:id="16" w:name="_Toc255683209"/>
       <w:r>
         <w:lastRenderedPageBreak/>
-        <w:t>Conclusions</w:t>
+        <w:t>Conclusion</w:t>
       </w:r>
       <w:bookmarkEnd w:id="16"/>
     </w:p>
@@ -5741,7 +5927,7 @@
 
 <file path=word/endnotes.xml><?xml version="1.0" encoding="utf-8"?>
 <w:endnotes xmlns:ve="http://schemas.openxmlformats.org/markup-compatibility/2006" xmlns:o="urn:schemas-microsoft-com:office:office" xmlns:r="http://schemas.openxmlformats.org/officeDocument/2006/relationships" xmlns:m="http://schemas.openxmlformats.org/officeDocument/2006/math" xmlns:v="urn:schemas-microsoft-com:vml" xmlns:wp="http://schemas.openxmlformats.org/drawingml/2006/wordprocessingDrawing" xmlns:w10="urn:schemas-microsoft-com:office:word" xmlns:w="http://schemas.openxmlformats.org/wordprocessingml/2006/main" xmlns:wne="http://schemas.microsoft.com/office/word/2006/wordml">
-  <w:endnote w:type="separator" w:id="-1">
+  <w:endnote w:type="separator" w:id="0">
     <w:p>
       <w:pPr>
         <w:spacing w:before="0"/>
@@ -5751,7 +5937,7 @@
       </w:r>
     </w:p>
   </w:endnote>
-  <w:endnote w:type="continuationSeparator" w:id="0">
+  <w:endnote w:type="continuationSeparator" w:id="1">
     <w:p>
       <w:pPr>
         <w:spacing w:before="0"/>
@@ -5806,7 +5992,7 @@
           <w:noProof/>
           <w:sz w:val="16"/>
         </w:rPr>
-        <w:t>7/03/2010 4:49:00 PM</w:t>
+        <w:t>8/03/2010 1:22:00 PM</w:t>
       </w:r>
     </w:fldSimple>
     <w:r>
@@ -5894,7 +6080,7 @@
 
 <file path=word/footnotes.xml><?xml version="1.0" encoding="utf-8"?>
 <w:footnotes xmlns:ve="http://schemas.openxmlformats.org/markup-compatibility/2006" xmlns:o="urn:schemas-microsoft-com:office:office" xmlns:r="http://schemas.openxmlformats.org/officeDocument/2006/relationships" xmlns:m="http://schemas.openxmlformats.org/officeDocument/2006/math" xmlns:v="urn:schemas-microsoft-com:vml" xmlns:wp="http://schemas.openxmlformats.org/drawingml/2006/wordprocessingDrawing" xmlns:w10="urn:schemas-microsoft-com:office:word" xmlns:w="http://schemas.openxmlformats.org/wordprocessingml/2006/main" xmlns:wne="http://schemas.microsoft.com/office/word/2006/wordml">
-  <w:footnote w:type="separator" w:id="-1">
+  <w:footnote w:type="separator" w:id="0">
     <w:p>
       <w:pPr>
         <w:spacing w:before="0"/>
@@ -5904,7 +6090,7 @@
       </w:r>
     </w:p>
   </w:footnote>
-  <w:footnote w:type="continuationSeparator" w:id="0">
+  <w:footnote w:type="continuationSeparator" w:id="1">
     <w:p>
       <w:pPr>
         <w:spacing w:before="0"/>
@@ -6183,7 +6369,7 @@
               <w:noProof/>
               <w:sz w:val="20"/>
             </w:rPr>
-            <w:t>14</w:t>
+            <w:t>13</w:t>
           </w:r>
           <w:r>
             <w:rPr>

</xml_diff>

<commit_message>
Updated Conclusion to account for new SR
</commit_message>
<xml_diff>
--- a/docproject/official_ahns/AHNS-2010-SY-SR-001.docx
+++ b/docproject/official_ahns/AHNS-2010-SY-SR-001.docx
@@ -5886,7 +5886,19 @@
       </w:pPr>
       <w:bookmarkStart w:id="17" w:name="_Toc255683210"/>
       <w:r>
-        <w:t xml:space="preserve">In total there are nine baseline system requirements and ten derived system requirements. he SR’s were assigned acceptance tests to ensure that they can be examined to determine their success. </w:t>
+        <w:t xml:space="preserve">In total there are </w:t>
+      </w:r>
+      <w:r>
+        <w:t>ten</w:t>
+      </w:r>
+      <w:r>
+        <w:t xml:space="preserve"> baseline system requirements and ten derived system requirements. </w:t>
+      </w:r>
+      <w:r>
+        <w:t>T</w:t>
+      </w:r>
+      <w:r>
+        <w:t xml:space="preserve">he SR’s were assigned acceptance tests to ensure that they can be examined to determine their success. </w:t>
       </w:r>
       <w:r>
         <w:t xml:space="preserve">By meeting the system requirements and appropriate testing procedures detailed above, the HLOs in RD/1 will be achieved. </w:t>
@@ -5927,7 +5939,7 @@
 
 <file path=word/endnotes.xml><?xml version="1.0" encoding="utf-8"?>
 <w:endnotes xmlns:ve="http://schemas.openxmlformats.org/markup-compatibility/2006" xmlns:o="urn:schemas-microsoft-com:office:office" xmlns:r="http://schemas.openxmlformats.org/officeDocument/2006/relationships" xmlns:m="http://schemas.openxmlformats.org/officeDocument/2006/math" xmlns:v="urn:schemas-microsoft-com:vml" xmlns:wp="http://schemas.openxmlformats.org/drawingml/2006/wordprocessingDrawing" xmlns:w10="urn:schemas-microsoft-com:office:word" xmlns:w="http://schemas.openxmlformats.org/wordprocessingml/2006/main" xmlns:wne="http://schemas.microsoft.com/office/word/2006/wordml">
-  <w:endnote w:type="separator" w:id="0">
+  <w:endnote w:type="separator" w:id="-1">
     <w:p>
       <w:pPr>
         <w:spacing w:before="0"/>
@@ -5937,7 +5949,7 @@
       </w:r>
     </w:p>
   </w:endnote>
-  <w:endnote w:type="continuationSeparator" w:id="1">
+  <w:endnote w:type="continuationSeparator" w:id="0">
     <w:p>
       <w:pPr>
         <w:spacing w:before="0"/>
@@ -5992,7 +6004,7 @@
           <w:noProof/>
           <w:sz w:val="16"/>
         </w:rPr>
-        <w:t>8/03/2010 1:22:00 PM</w:t>
+        <w:t>9/03/2010 11:08:00 PM</w:t>
       </w:r>
     </w:fldSimple>
     <w:r>
@@ -6080,7 +6092,7 @@
 
 <file path=word/footnotes.xml><?xml version="1.0" encoding="utf-8"?>
 <w:footnotes xmlns:ve="http://schemas.openxmlformats.org/markup-compatibility/2006" xmlns:o="urn:schemas-microsoft-com:office:office" xmlns:r="http://schemas.openxmlformats.org/officeDocument/2006/relationships" xmlns:m="http://schemas.openxmlformats.org/officeDocument/2006/math" xmlns:v="urn:schemas-microsoft-com:vml" xmlns:wp="http://schemas.openxmlformats.org/drawingml/2006/wordprocessingDrawing" xmlns:w10="urn:schemas-microsoft-com:office:word" xmlns:w="http://schemas.openxmlformats.org/wordprocessingml/2006/main" xmlns:wne="http://schemas.microsoft.com/office/word/2006/wordml">
-  <w:footnote w:type="separator" w:id="0">
+  <w:footnote w:type="separator" w:id="-1">
     <w:p>
       <w:pPr>
         <w:spacing w:before="0"/>
@@ -6090,7 +6102,7 @@
       </w:r>
     </w:p>
   </w:footnote>
-  <w:footnote w:type="continuationSeparator" w:id="1">
+  <w:footnote w:type="continuationSeparator" w:id="0">
     <w:p>
       <w:pPr>
         <w:spacing w:before="0"/>
@@ -6369,7 +6381,7 @@
               <w:noProof/>
               <w:sz w:val="20"/>
             </w:rPr>
-            <w:t>13</w:t>
+            <w:t>15</w:t>
           </w:r>
           <w:r>
             <w:rPr>

</xml_diff>

<commit_message>
- system requirement document checked
</commit_message>
<xml_diff>
--- a/docproject/official_ahns/AHNS-2010-SY-SR-001.docx
+++ b/docproject/official_ahns/AHNS-2010-SY-SR-001.docx
@@ -1333,7 +1333,13 @@
         <w:t>derived requirements that the AHNS engineers determined necessary for the project to succeed.</w:t>
       </w:r>
       <w:r>
-        <w:t xml:space="preserve"> Nineteen system requirements </w:t>
+        <w:t xml:space="preserve"> </w:t>
+      </w:r>
+      <w:r>
+        <w:t>Twenty</w:t>
+      </w:r>
+      <w:r>
+        <w:t xml:space="preserve"> system requirements </w:t>
       </w:r>
       <w:r>
         <w:t>were</w:t>
@@ -3232,6 +3238,9 @@
             <w:pPr>
               <w:pStyle w:val="BodyText"/>
             </w:pPr>
+            <w:r>
+              <w:t xml:space="preserve">AT </w:t>
+            </w:r>
           </w:p>
         </w:tc>
         <w:tc>
@@ -3242,6 +3251,9 @@
             <w:pPr>
               <w:pStyle w:val="BodyText"/>
             </w:pPr>
+            <w:r>
+              <w:t>Acceptance Test</w:t>
+            </w:r>
           </w:p>
         </w:tc>
       </w:tr>
@@ -3444,7 +3456,19 @@
         <w:t xml:space="preserve"> </w:t>
       </w:r>
       <w:r>
-        <w:t>The system requirements take into account the high level objectives outlined in a meeting with the client and project engineers RD/1, and the project members derived requirements. These system requirements must be completed to achieve the desired outcome of the project for the customer.</w:t>
+        <w:t xml:space="preserve">The system requirements take into account the high level objectives outlined in a meeting with the client and project engineers </w:t>
+      </w:r>
+      <w:r>
+        <w:t>[</w:t>
+      </w:r>
+      <w:r>
+        <w:t>RD/1</w:t>
+      </w:r>
+      <w:r>
+        <w:t>]</w:t>
+      </w:r>
+      <w:r>
+        <w:t>, and the project members derived requirements. These system requirements must be completed to achieve the desired outcome of the project for the customer.</w:t>
       </w:r>
     </w:p>
     <w:p>
@@ -3468,7 +3492,37 @@
         <w:pStyle w:val="BodyText"/>
       </w:pPr>
       <w:r>
-        <w:t>The purpose of this document is to outline the specific details that the project requires to be fulfilled. This document’s specifications are restricted to discussions between the projects client and engineers.</w:t>
+        <w:t xml:space="preserve">The purpose of this document is to outline the specific </w:t>
+      </w:r>
+      <w:r>
+        <w:t xml:space="preserve">requirements of the </w:t>
+      </w:r>
+      <w:r>
+        <w:t>project</w:t>
+      </w:r>
+      <w:r>
+        <w:t xml:space="preserve"> subsystems</w:t>
+      </w:r>
+      <w:r>
+        <w:t xml:space="preserve"> and how these will be tested</w:t>
+      </w:r>
+      <w:r>
+        <w:t xml:space="preserve">. </w:t>
+      </w:r>
+      <w:r>
+        <w:t xml:space="preserve">This document’s specifications are restricted to </w:t>
+      </w:r>
+      <w:r>
+        <w:t xml:space="preserve">those derived from, and given in </w:t>
+      </w:r>
+      <w:r>
+        <w:t>discuss</w:t>
+      </w:r>
+      <w:r>
+        <w:t>ions between the projects customer</w:t>
+      </w:r>
+      <w:r>
+        <w:t xml:space="preserve"> and engineers.</w:t>
       </w:r>
     </w:p>
     <w:p>
@@ -3680,7 +3734,19 @@
         <w:spacing w:after="120" w:line="360" w:lineRule="auto"/>
       </w:pPr>
       <w:r>
-        <w:t xml:space="preserve">For each system requirement, its testing procedure must be defined to ensure that the requirement can be proven successful when completed. </w:t>
+        <w:t xml:space="preserve">For each system requirement, its testing procedure </w:t>
+      </w:r>
+      <w:r>
+        <w:t>is</w:t>
+      </w:r>
+      <w:r>
+        <w:t xml:space="preserve"> defined to ensure that the requireme</w:t>
+      </w:r>
+      <w:r>
+        <w:t>nt can be proven met</w:t>
+      </w:r>
+      <w:r>
+        <w:t xml:space="preserve">. </w:t>
       </w:r>
       <w:r>
         <w:t>Every system requirement has a corresponding test report number denoted by AT.</w:t>
@@ -3701,10 +3767,55 @@
         <w:pStyle w:val="BodyText"/>
       </w:pPr>
       <w:r>
-        <w:t xml:space="preserve">Baseline requirements are defined as </w:t>
-      </w:r>
-      <w:r>
-        <w:t>specifications on the project outlined by the customer that must be accomplished. Nine baseline requirements were identified, denoted as SR-B-01 to SR-B-09.</w:t>
+        <w:t>Ba</w:t>
+      </w:r>
+      <w:r>
+        <w:t xml:space="preserve">seline requirements are </w:t>
+      </w:r>
+      <w:r>
+        <w:t xml:space="preserve">customer </w:t>
+      </w:r>
+      <w:r>
+        <w:t>defined</w:t>
+      </w:r>
+      <w:r>
+        <w:t xml:space="preserve"> </w:t>
+      </w:r>
+      <w:r>
+        <w:t>constraints</w:t>
+      </w:r>
+      <w:r>
+        <w:t xml:space="preserve"> </w:t>
+      </w:r>
+      <w:r>
+        <w:t>on</w:t>
+      </w:r>
+      <w:r>
+        <w:t xml:space="preserve"> the project </w:t>
+      </w:r>
+      <w:r>
+        <w:t>that are to</w:t>
+      </w:r>
+      <w:r>
+        <w:t xml:space="preserve"> be </w:t>
+      </w:r>
+      <w:r>
+        <w:t>met</w:t>
+      </w:r>
+      <w:r>
+        <w:t xml:space="preserve">. </w:t>
+      </w:r>
+      <w:r>
+        <w:t>Ten</w:t>
+      </w:r>
+      <w:r>
+        <w:t xml:space="preserve"> baseline requirements were identifie</w:t>
+      </w:r>
+      <w:r>
+        <w:t>d, denoted as SR-B-01 to SR-B-10</w:t>
+      </w:r>
+      <w:r>
+        <w:t>.</w:t>
       </w:r>
     </w:p>
     <w:p>
@@ -4055,11 +4166,7 @@
               <w:spacing w:line="360" w:lineRule="auto"/>
             </w:pPr>
             <w:r>
-              <w:t xml:space="preserve">The estimator shall provide x and y estimation in an Earth fixed co-ordinate </w:t>
-            </w:r>
-            <w:r>
-              <w:lastRenderedPageBreak/>
-              <w:t>system at minimum rate of 50 Hz.</w:t>
+              <w:t>The estimator shall provide x and y estimation in an Earth fixed co-ordinate system at minimum rate of 50 Hz.</w:t>
             </w:r>
           </w:p>
         </w:tc>
@@ -4073,7 +4180,6 @@
               <w:jc w:val="center"/>
             </w:pPr>
             <w:r>
-              <w:lastRenderedPageBreak/>
               <w:t>AT-06</w:t>
             </w:r>
           </w:p>
@@ -4090,21 +4196,24 @@
               <w:jc w:val="center"/>
             </w:pPr>
             <w:r>
+              <w:t>SR-B-07</w:t>
+            </w:r>
+          </w:p>
+        </w:tc>
+        <w:tc>
+          <w:tcPr>
+            <w:tcW w:w="4671" w:type="dxa"/>
+          </w:tcPr>
+          <w:p>
+            <w:pPr>
+              <w:spacing w:line="276" w:lineRule="auto"/>
+            </w:pPr>
+            <w:r>
+              <w:t xml:space="preserve">The system shall use image processing to aid </w:t>
+            </w:r>
+            <w:r>
               <w:lastRenderedPageBreak/>
-              <w:t>SR-B-07</w:t>
-            </w:r>
-          </w:p>
-        </w:tc>
-        <w:tc>
-          <w:tcPr>
-            <w:tcW w:w="4671" w:type="dxa"/>
-          </w:tcPr>
-          <w:p>
-            <w:pPr>
-              <w:spacing w:line="276" w:lineRule="auto"/>
-            </w:pPr>
-            <w:r>
-              <w:t>The system shall use image processing to aid in state estimation of x and y in an Earth fixed co-ordinate system.</w:t>
+              <w:t>in state estimation of x and y in an Earth fixed co-ordinate system.</w:t>
             </w:r>
           </w:p>
         </w:tc>
@@ -4118,6 +4227,7 @@
               <w:jc w:val="center"/>
             </w:pPr>
             <w:r>
+              <w:lastRenderedPageBreak/>
               <w:t>AT-07</w:t>
             </w:r>
           </w:p>
@@ -4134,6 +4244,7 @@
               <w:jc w:val="center"/>
             </w:pPr>
             <w:r>
+              <w:lastRenderedPageBreak/>
               <w:t>SR-B-08</w:t>
             </w:r>
           </w:p>
@@ -4273,7 +4384,13 @@
         <w:pStyle w:val="BodyText"/>
       </w:pPr>
       <w:r>
-        <w:t xml:space="preserve">Derived requirements are defined as necessary specifications that were not stipulated by the customer. These requirements were derived through discussions between project group members. Ten derived requirements were developed, denoted as SR-D-01 to SR-D-10. </w:t>
+        <w:t xml:space="preserve">Derived requirements are defined as necessary </w:t>
+      </w:r>
+      <w:r>
+        <w:t>system constraints</w:t>
+      </w:r>
+      <w:r>
+        <w:t xml:space="preserve"> that were not stipulated by the customer. These requirements were derived through discussions between project group members. Ten derived requirements were developed, denoted as SR-D-01 to SR-D-10. </w:t>
       </w:r>
     </w:p>
     <w:p>
@@ -4574,21 +4691,24 @@
               <w:jc w:val="center"/>
             </w:pPr>
             <w:r>
+              <w:t>SR-D-05</w:t>
+            </w:r>
+          </w:p>
+        </w:tc>
+        <w:tc>
+          <w:tcPr>
+            <w:tcW w:w="4671" w:type="dxa"/>
+          </w:tcPr>
+          <w:p>
+            <w:pPr>
+              <w:spacing w:line="360" w:lineRule="auto"/>
+            </w:pPr>
+            <w:r>
+              <w:t xml:space="preserve">The airborne system shall receive and process measurement data from the state estimation </w:t>
+            </w:r>
+            <w:r>
               <w:lastRenderedPageBreak/>
-              <w:t>SR-D-05</w:t>
-            </w:r>
-          </w:p>
-        </w:tc>
-        <w:tc>
-          <w:tcPr>
-            <w:tcW w:w="4671" w:type="dxa"/>
-          </w:tcPr>
-          <w:p>
-            <w:pPr>
-              <w:spacing w:line="360" w:lineRule="auto"/>
-            </w:pPr>
-            <w:r>
-              <w:t>The airborne system shall receive and process measurement data from the state estimation and localisation sensors; supporting IMU, Camera, IR, Ultrasonic and Magnetic compass devices.</w:t>
+              <w:t>and localisation sensors; supporting IMU, Camera, IR, Ultrasonic and Magnetic compass devices.</w:t>
             </w:r>
           </w:p>
         </w:tc>
@@ -4602,6 +4722,7 @@
               <w:jc w:val="center"/>
             </w:pPr>
             <w:r>
+              <w:lastRenderedPageBreak/>
               <w:t>AT-1</w:t>
             </w:r>
             <w:r>
@@ -4621,6 +4742,7 @@
               <w:jc w:val="center"/>
             </w:pPr>
             <w:r>
+              <w:lastRenderedPageBreak/>
               <w:t>SR-D-06</w:t>
             </w:r>
           </w:p>
@@ -4867,7 +4989,13 @@
         <w:pStyle w:val="BodyText"/>
       </w:pPr>
       <w:r>
-        <w:t>Acceptance testing is used to confirm that a system requirement has been met to the specifications mentioned in this document.</w:t>
+        <w:t>Acceptance testing is used to confirm that a</w:t>
+      </w:r>
+      <w:r>
+        <w:t xml:space="preserve"> system requirement has been met</w:t>
+      </w:r>
+      <w:r>
+        <w:t>.</w:t>
       </w:r>
       <w:r>
         <w:t xml:space="preserve"> Table 3 outlines</w:t>
@@ -5267,16 +5395,13 @@
               <w:spacing w:line="360" w:lineRule="auto"/>
             </w:pPr>
             <w:r>
-              <w:t xml:space="preserve">The camera will be setup up over a pre-measured grid, and comparison between measured position and processor logged data will be under taken. The same process will be used while the camera is mounted to the </w:t>
+              <w:t xml:space="preserve">The camera will be setup up over a pre-measured grid, and comparison between measured position and processor logged data will be under taken. The same process will be used while the camera is mounted to the platform, to ensure that it operates </w:t>
+            </w:r>
+            <w:r>
+              <w:t xml:space="preserve">accurately </w:t>
             </w:r>
             <w:r>
               <w:lastRenderedPageBreak/>
-              <w:t xml:space="preserve">platform, to ensure that it operates </w:t>
-            </w:r>
-            <w:r>
-              <w:t xml:space="preserve">accurately </w:t>
-            </w:r>
-            <w:r>
               <w:t>under flight conditions.</w:t>
             </w:r>
           </w:p>
@@ -5581,11 +5706,11 @@
               <w:spacing w:line="360" w:lineRule="auto"/>
             </w:pPr>
             <w:r>
-              <w:t xml:space="preserve">The platform will receive a command to station keep at a fixed co-ordinate for one minute. The </w:t>
+              <w:t xml:space="preserve">The platform will receive a command to station keep at a fixed co-ordinate for one minute. The telemetry data received at the GCS will be </w:t>
             </w:r>
             <w:r>
               <w:lastRenderedPageBreak/>
-              <w:t xml:space="preserve">telemetry data received at the GCS will be analysed to ensure that it did not move outside a 1 meter </w:t>
+              <w:t xml:space="preserve">analysed to ensure that it did not move outside a 1 meter </w:t>
             </w:r>
             <w:r>
               <w:t>cubed volume of the</w:t>
@@ -5939,7 +6064,7 @@
 
 <file path=word/endnotes.xml><?xml version="1.0" encoding="utf-8"?>
 <w:endnotes xmlns:ve="http://schemas.openxmlformats.org/markup-compatibility/2006" xmlns:o="urn:schemas-microsoft-com:office:office" xmlns:r="http://schemas.openxmlformats.org/officeDocument/2006/relationships" xmlns:m="http://schemas.openxmlformats.org/officeDocument/2006/math" xmlns:v="urn:schemas-microsoft-com:vml" xmlns:wp="http://schemas.openxmlformats.org/drawingml/2006/wordprocessingDrawing" xmlns:w10="urn:schemas-microsoft-com:office:word" xmlns:w="http://schemas.openxmlformats.org/wordprocessingml/2006/main" xmlns:wne="http://schemas.microsoft.com/office/word/2006/wordml">
-  <w:endnote w:type="separator" w:id="-1">
+  <w:endnote w:type="separator" w:id="0">
     <w:p>
       <w:pPr>
         <w:spacing w:before="0"/>
@@ -5949,7 +6074,7 @@
       </w:r>
     </w:p>
   </w:endnote>
-  <w:endnote w:type="continuationSeparator" w:id="0">
+  <w:endnote w:type="continuationSeparator" w:id="1">
     <w:p>
       <w:pPr>
         <w:spacing w:before="0"/>
@@ -6004,7 +6129,7 @@
           <w:noProof/>
           <w:sz w:val="16"/>
         </w:rPr>
-        <w:t>9/03/2010 11:08:00 PM</w:t>
+        <w:t>9/03/2010 11:32:00 PM</w:t>
       </w:r>
     </w:fldSimple>
     <w:r>
@@ -6092,7 +6217,7 @@
 
 <file path=word/footnotes.xml><?xml version="1.0" encoding="utf-8"?>
 <w:footnotes xmlns:ve="http://schemas.openxmlformats.org/markup-compatibility/2006" xmlns:o="urn:schemas-microsoft-com:office:office" xmlns:r="http://schemas.openxmlformats.org/officeDocument/2006/relationships" xmlns:m="http://schemas.openxmlformats.org/officeDocument/2006/math" xmlns:v="urn:schemas-microsoft-com:vml" xmlns:wp="http://schemas.openxmlformats.org/drawingml/2006/wordprocessingDrawing" xmlns:w10="urn:schemas-microsoft-com:office:word" xmlns:w="http://schemas.openxmlformats.org/wordprocessingml/2006/main" xmlns:wne="http://schemas.microsoft.com/office/word/2006/wordml">
-  <w:footnote w:type="separator" w:id="-1">
+  <w:footnote w:type="separator" w:id="0">
     <w:p>
       <w:pPr>
         <w:spacing w:before="0"/>
@@ -6102,7 +6227,7 @@
       </w:r>
     </w:p>
   </w:footnote>
-  <w:footnote w:type="continuationSeparator" w:id="0">
+  <w:footnote w:type="continuationSeparator" w:id="1">
     <w:p>
       <w:pPr>
         <w:spacing w:before="0"/>
@@ -6381,7 +6506,7 @@
               <w:noProof/>
               <w:sz w:val="20"/>
             </w:rPr>
-            <w:t>15</w:t>
+            <w:t>16</w:t>
           </w:r>
           <w:r>
             <w:rPr>

</xml_diff>

<commit_message>
Add AHNS-2010-PL-DD-003.docx and update AHNS-2010-SY-SR-001.docx to change minimum of 50 hz to average of 50hz
</commit_message>
<xml_diff>
--- a/docproject/official_ahns/AHNS-2010-SY-SR-001.docx
+++ b/docproject/official_ahns/AHNS-2010-SY-SR-001.docx
@@ -469,8 +469,18 @@
           <w:color w:val="auto"/>
           <w:sz w:val="20"/>
         </w:rPr>
-        <w:t>Luis Mejias</w:t>
-      </w:r>
+        <w:t xml:space="preserve">Luis </w:t>
+      </w:r>
+      <w:proofErr w:type="spellStart"/>
+      <w:r>
+        <w:rPr>
+          <w:rFonts w:ascii="Times" w:hAnsi="Times"/>
+          <w:color w:val="auto"/>
+          <w:sz w:val="20"/>
+        </w:rPr>
+        <w:t>Mejias</w:t>
+      </w:r>
+      <w:proofErr w:type="spellEnd"/>
       <w:r>
         <w:rPr>
           <w:rFonts w:ascii="Times" w:hAnsi="Times"/>
@@ -659,9 +669,11 @@
         <w:ind w:firstLine="2268"/>
         <w:jc w:val="left"/>
       </w:pPr>
+      <w:proofErr w:type="gramStart"/>
       <w:r>
         <w:t>e-mail</w:t>
       </w:r>
+      <w:proofErr w:type="gramEnd"/>
       <w:r>
         <w:tab/>
       </w:r>
@@ -682,9 +694,11 @@
         <w:ind w:firstLine="2268"/>
         <w:jc w:val="left"/>
       </w:pPr>
+      <w:proofErr w:type="gramStart"/>
       <w:r>
         <w:t>web</w:t>
       </w:r>
+      <w:proofErr w:type="gramEnd"/>
       <w:r>
         <w:tab/>
       </w:r>
@@ -1409,6 +1423,7 @@
           <w:u w:val="single"/>
         </w:rPr>
       </w:pPr>
+      <w:proofErr w:type="gramStart"/>
       <w:r>
         <w:t>Paragraph</w:t>
       </w:r>
@@ -1422,6 +1437,7 @@
       <w:r>
         <w:t>Page No.</w:t>
       </w:r>
+      <w:proofErr w:type="gramEnd"/>
     </w:p>
     <w:bookmarkEnd w:id="0"/>
     <w:p/>
@@ -2617,6 +2633,7 @@
           <w:u w:val="single"/>
         </w:rPr>
       </w:pPr>
+      <w:proofErr w:type="gramStart"/>
       <w:r>
         <w:t>Figure</w:t>
       </w:r>
@@ -2630,6 +2647,7 @@
       <w:r>
         <w:t>Page No.</w:t>
       </w:r>
+      <w:proofErr w:type="gramEnd"/>
     </w:p>
     <w:p/>
     <w:p>
@@ -2688,6 +2706,7 @@
           <w:u w:val="single"/>
         </w:rPr>
       </w:pPr>
+      <w:proofErr w:type="gramStart"/>
       <w:r>
         <w:t>Table</w:t>
       </w:r>
@@ -2701,6 +2720,7 @@
       <w:r>
         <w:t>Page No.</w:t>
       </w:r>
+      <w:proofErr w:type="gramEnd"/>
     </w:p>
     <w:p/>
     <w:p>
@@ -3696,11 +3716,26 @@
       <w:r>
         <w:t xml:space="preserve">In the event of any conflict between this document and any RD referenced herein, such conflict shall be notified to </w:t>
       </w:r>
-      <w:fldSimple w:instr=" DOCPROPERTY  Client  \* MERGEFORMAT ">
-        <w:r>
-          <w:t>Dr Luis Mejias</w:t>
-        </w:r>
-      </w:fldSimple>
+      <w:r>
+        <w:fldChar w:fldCharType="begin"/>
+      </w:r>
+      <w:r>
+        <w:instrText xml:space="preserve"> DOCPROPERTY  Client  \* MERGEFORMAT </w:instrText>
+      </w:r>
+      <w:r>
+        <w:fldChar w:fldCharType="separate"/>
+      </w:r>
+      <w:r>
+        <w:t xml:space="preserve">Dr Luis </w:t>
+      </w:r>
+      <w:proofErr w:type="spellStart"/>
+      <w:r>
+        <w:t>Mejias</w:t>
+      </w:r>
+      <w:proofErr w:type="spellEnd"/>
+      <w:r>
+        <w:fldChar w:fldCharType="end"/>
+      </w:r>
       <w:r>
         <w:t>.</w:t>
       </w:r>
@@ -4037,7 +4072,13 @@
               <w:spacing w:line="360" w:lineRule="auto"/>
             </w:pPr>
             <w:r>
-              <w:t>The airborne system shall provide control updates at a minimum rate of 50Hz.</w:t>
+              <w:t xml:space="preserve">The airborne system shall provide control updates at </w:t>
+            </w:r>
+            <w:r>
+              <w:t xml:space="preserve">an average </w:t>
+            </w:r>
+            <w:r>
+              <w:t>rate of 50Hz.</w:t>
             </w:r>
           </w:p>
         </w:tc>
@@ -4080,7 +4121,13 @@
               <w:spacing w:line="360" w:lineRule="auto"/>
             </w:pPr>
             <w:r>
-              <w:t>The estimator shall provide Euler angle and rate estimation for the system at minimum rate of 50 Hz.</w:t>
+              <w:t xml:space="preserve">The estimator shall provide Euler angle and rate estimation for the system </w:t>
+            </w:r>
+            <w:r>
+              <w:t xml:space="preserve">an average </w:t>
+            </w:r>
+            <w:r>
+              <w:t>rate of 50 Hz.</w:t>
             </w:r>
           </w:p>
         </w:tc>
@@ -4123,7 +4170,19 @@
               <w:spacing w:line="360" w:lineRule="auto"/>
             </w:pPr>
             <w:r>
-              <w:t>The estimator shall provide altitude estimation for the system at minimum rate of 50 Hz.</w:t>
+              <w:t>The estimator shall provide altitude estimation for the system a</w:t>
+            </w:r>
+            <w:r>
+              <w:t>n</w:t>
+            </w:r>
+            <w:r>
+              <w:t xml:space="preserve"> </w:t>
+            </w:r>
+            <w:r>
+              <w:t>average</w:t>
+            </w:r>
+            <w:r>
+              <w:t xml:space="preserve"> rate of 50 Hz.</w:t>
             </w:r>
           </w:p>
         </w:tc>
@@ -4166,7 +4225,13 @@
               <w:spacing w:line="360" w:lineRule="auto"/>
             </w:pPr>
             <w:r>
-              <w:t>The estimator shall provide x and y estimation in an Earth fixed co-ordinate system at minimum rate of 50 Hz.</w:t>
+              <w:t xml:space="preserve">The estimator shall provide x and y estimation in an Earth fixed co-ordinate system </w:t>
+            </w:r>
+            <w:r>
+              <w:t xml:space="preserve">an average </w:t>
+            </w:r>
+            <w:r>
+              <w:t>rate of 50 Hz.</w:t>
             </w:r>
           </w:p>
         </w:tc>
@@ -4965,7 +5030,15 @@
               <w:spacing w:line="360" w:lineRule="auto"/>
             </w:pPr>
             <w:r>
-              <w:t>The GCS shall provide display of avionics system health monitoring including telemetry, uplink, radio control link and battery level status read-outs.</w:t>
+              <w:t xml:space="preserve">The GCS shall provide display of avionics system health monitoring including telemetry, uplink, </w:t>
+            </w:r>
+            <w:proofErr w:type="gramStart"/>
+            <w:r>
+              <w:t>radio</w:t>
+            </w:r>
+            <w:proofErr w:type="gramEnd"/>
+            <w:r>
+              <w:t xml:space="preserve"> control link and battery level status read-outs.</w:t>
             </w:r>
           </w:p>
         </w:tc>
@@ -5236,7 +5309,13 @@
               <w:spacing w:line="360" w:lineRule="auto"/>
             </w:pPr>
             <w:r>
-              <w:t>The logged testing data will be analysed to ensure that the processor is outputting control data at a minimum fifty times a second.</w:t>
+              <w:t xml:space="preserve">The logged testing data will be analysed to ensure that the processor is outputting control data at </w:t>
+            </w:r>
+            <w:r>
+              <w:t xml:space="preserve">an average of </w:t>
+            </w:r>
+            <w:r>
+              <w:t>fifty times a second.</w:t>
             </w:r>
           </w:p>
         </w:tc>
@@ -5544,7 +5623,15 @@
               <w:spacing w:line="360" w:lineRule="auto"/>
             </w:pPr>
             <w:r>
-              <w:t>The control implementation will be reviewed to ensure PID control is implemented and includes saturation, rate limiters, anti-windup considerations as required.</w:t>
+              <w:t xml:space="preserve">The control implementation will be reviewed to ensure PID control is implemented and includes saturation, rate limiters, </w:t>
+            </w:r>
+            <w:proofErr w:type="gramStart"/>
+            <w:r>
+              <w:t>anti</w:t>
+            </w:r>
+            <w:proofErr w:type="gramEnd"/>
+            <w:r>
+              <w:t>-windup considerations as required.</w:t>
             </w:r>
           </w:p>
         </w:tc>
@@ -5589,7 +5676,15 @@
               <w:spacing w:line="360" w:lineRule="auto"/>
             </w:pPr>
             <w:r>
-              <w:t>The platform will have 400 grams of weight attached, while keeping the CoG in the centre of the airframe, and tested to see if it can lift off the ground. All basic and advance manoeuvres will be tested to ensure that full control is achieved.</w:t>
+              <w:t xml:space="preserve">The platform will have 400 grams of weight attached, while keeping the </w:t>
+            </w:r>
+            <w:proofErr w:type="spellStart"/>
+            <w:r>
+              <w:t>CoG</w:t>
+            </w:r>
+            <w:proofErr w:type="spellEnd"/>
+            <w:r>
+              <w:t xml:space="preserve"> in the centre of the airframe, and tested to see if it can lift off the ground. All basic and advance manoeuvres will be tested to ensure that full control is achieved.</w:t>
             </w:r>
           </w:p>
         </w:tc>
@@ -6002,7 +6097,15 @@
               <w:spacing w:line="360" w:lineRule="auto"/>
             </w:pPr>
             <w:r>
-              <w:t>During the flight test, the transmitted avionics system health monitoring including telemetry, uplink, radio control link and battery level status will be inspected on the GSC for accuracy.</w:t>
+              <w:t xml:space="preserve">During the flight test, the transmitted avionics system health monitoring including telemetry, uplink, </w:t>
+            </w:r>
+            <w:proofErr w:type="gramStart"/>
+            <w:r>
+              <w:t>radio</w:t>
+            </w:r>
+            <w:proofErr w:type="gramEnd"/>
+            <w:r>
+              <w:t xml:space="preserve"> control link and battery level status will be inspected on the GSC for accuracy.</w:t>
             </w:r>
           </w:p>
         </w:tc>
@@ -6144,7 +6247,7 @@
           <w:noProof/>
           <w:sz w:val="16"/>
         </w:rPr>
-        <w:t>22/06/2010 4:04:00 PM</w:t>
+        <w:t>22/06/2010 4:25:00 PM</w:t>
       </w:r>
     </w:fldSimple>
     <w:r>
@@ -6166,7 +6269,21 @@
       <w:rPr>
         <w:sz w:val="16"/>
       </w:rPr>
-      <w:t xml:space="preserve"> · FileSize; </w:t>
+      <w:t xml:space="preserve"> · </w:t>
+    </w:r>
+    <w:proofErr w:type="spellStart"/>
+    <w:r>
+      <w:rPr>
+        <w:sz w:val="16"/>
+      </w:rPr>
+      <w:t>FileSize</w:t>
+    </w:r>
+    <w:proofErr w:type="spellEnd"/>
+    <w:r>
+      <w:rPr>
+        <w:sz w:val="16"/>
+      </w:rPr>
+      <w:t xml:space="preserve">; </w:t>
     </w:r>
     <w:fldSimple w:instr=" FILESIZE  \* MERGEFORMAT ">
       <w:r>
@@ -6521,7 +6638,7 @@
               <w:noProof/>
               <w:sz w:val="20"/>
             </w:rPr>
-            <w:t>1</w:t>
+            <w:t>14</w:t>
           </w:r>
           <w:r>
             <w:rPr>
@@ -7848,7 +7965,7 @@
 </file>
 
 <file path=customXml/itemProps1.xml><?xml version="1.0" encoding="utf-8"?>
-<ds:datastoreItem xmlns:ds="http://schemas.openxmlformats.org/officeDocument/2006/customXml" ds:itemID="{1D1FE163-725E-4140-9505-19A4A5BD56B2}">
+<ds:datastoreItem xmlns:ds="http://schemas.openxmlformats.org/officeDocument/2006/customXml" ds:itemID="{15E451BA-341A-4449-A265-360326B51561}">
   <ds:schemaRefs>
     <ds:schemaRef ds:uri="http://schemas.openxmlformats.org/officeDocument/2006/bibliography"/>
   </ds:schemaRefs>

</xml_diff>